<commit_message>
Overtime for additional knowledge and polish
</commit_message>
<xml_diff>
--- a/ProgressReport.docx
+++ b/ProgressReport.docx
@@ -1,6 +1,6 @@
 
 <file path=word/document.xml><?xml version="1.0" encoding="utf-8"?>
-<w:document xmlns:wpc="http://schemas.microsoft.com/office/word/2010/wordprocessingCanvas" xmlns:cx="http://schemas.microsoft.com/office/drawing/2014/chartex" xmlns:cx1="http://schemas.microsoft.com/office/drawing/2015/9/8/chartex" xmlns:cx2="http://schemas.microsoft.com/office/drawing/2015/10/21/chartex" xmlns:cx3="http://schemas.microsoft.com/office/drawing/2016/5/9/chartex" xmlns:cx4="http://schemas.microsoft.com/office/drawing/2016/5/10/chartex" xmlns:cx5="http://schemas.microsoft.com/office/drawing/2016/5/11/chartex" xmlns:cx6="http://schemas.microsoft.com/office/drawing/2016/5/12/chartex" xmlns:cx7="http://schemas.microsoft.com/office/drawing/2016/5/13/chartex" xmlns:cx8="http://schemas.microsoft.com/office/drawing/2016/5/14/chartex" xmlns:mc="http://schemas.openxmlformats.org/markup-compatibility/2006" xmlns:aink="http://schemas.microsoft.com/office/drawing/2016/ink" xmlns:am3d="http://schemas.microsoft.com/office/drawing/2017/model3d" xmlns:o="urn:schemas-microsoft-com:office:office" xmlns:r="http://schemas.openxmlformats.org/officeDocument/2006/relationships" xmlns:m="http://schemas.openxmlformats.org/officeDocument/2006/math" xmlns:v="urn:schemas-microsoft-com:vml" xmlns:wp14="http://schemas.microsoft.com/office/word/2010/wordprocessingDrawing" xmlns:wp="http://schemas.openxmlformats.org/drawingml/2006/wordprocessingDrawing" xmlns:w10="urn:schemas-microsoft-com:office:word" xmlns:w="http://schemas.openxmlformats.org/wordprocessingml/2006/main" xmlns:w14="http://schemas.microsoft.com/office/word/2010/wordml" xmlns:w15="http://schemas.microsoft.com/office/word/2012/wordml" xmlns:w16cid="http://schemas.microsoft.com/office/word/2016/wordml/cid" xmlns:w16se="http://schemas.microsoft.com/office/word/2015/wordml/symex" xmlns:wpg="http://schemas.microsoft.com/office/word/2010/wordprocessingGroup" xmlns:wpi="http://schemas.microsoft.com/office/word/2010/wordprocessingInk" xmlns:wne="http://schemas.microsoft.com/office/word/2006/wordml" xmlns:wps="http://schemas.microsoft.com/office/word/2010/wordprocessingShape" mc:Ignorable="w14 w15 w16se w16cid wp14">
+<w:document xmlns:wpc="http://schemas.microsoft.com/office/word/2010/wordprocessingCanvas" xmlns:cx="http://schemas.microsoft.com/office/drawing/2014/chartex" xmlns:cx1="http://schemas.microsoft.com/office/drawing/2015/9/8/chartex" xmlns:cx2="http://schemas.microsoft.com/office/drawing/2015/10/21/chartex" xmlns:cx3="http://schemas.microsoft.com/office/drawing/2016/5/9/chartex" xmlns:cx4="http://schemas.microsoft.com/office/drawing/2016/5/10/chartex" xmlns:cx5="http://schemas.microsoft.com/office/drawing/2016/5/11/chartex" xmlns:cx6="http://schemas.microsoft.com/office/drawing/2016/5/12/chartex" xmlns:cx7="http://schemas.microsoft.com/office/drawing/2016/5/13/chartex" xmlns:cx8="http://schemas.microsoft.com/office/drawing/2016/5/14/chartex" xmlns:mc="http://schemas.openxmlformats.org/markup-compatibility/2006" xmlns:aink="http://schemas.microsoft.com/office/drawing/2016/ink" xmlns:am3d="http://schemas.microsoft.com/office/drawing/2017/model3d" xmlns:o="urn:schemas-microsoft-com:office:office" xmlns:r="http://schemas.openxmlformats.org/officeDocument/2006/relationships" xmlns:m="http://schemas.openxmlformats.org/officeDocument/2006/math" xmlns:v="urn:schemas-microsoft-com:vml" xmlns:wp14="http://schemas.microsoft.com/office/word/2010/wordprocessingDrawing" xmlns:wp="http://schemas.openxmlformats.org/drawingml/2006/wordprocessingDrawing" xmlns:w10="urn:schemas-microsoft-com:office:word" xmlns:w="http://schemas.openxmlformats.org/wordprocessingml/2006/main" xmlns:w14="http://schemas.microsoft.com/office/word/2010/wordml" xmlns:w15="http://schemas.microsoft.com/office/word/2012/wordml" xmlns:w16cex="http://schemas.microsoft.com/office/word/2018/wordml/cex" xmlns:w16cid="http://schemas.microsoft.com/office/word/2016/wordml/cid" xmlns:w16="http://schemas.microsoft.com/office/word/2018/wordml" xmlns:w16se="http://schemas.microsoft.com/office/word/2015/wordml/symex" xmlns:wpg="http://schemas.microsoft.com/office/word/2010/wordprocessingGroup" xmlns:wpi="http://schemas.microsoft.com/office/word/2010/wordprocessingInk" xmlns:wne="http://schemas.microsoft.com/office/word/2006/wordml" xmlns:wps="http://schemas.microsoft.com/office/word/2010/wordprocessingShape" mc:Ignorable="w14 w15 w16se w16cid w16 w16cex wp14">
   <w:body>
     <w:p>
       <w:pPr>
@@ -678,8 +678,6 @@
       <w:r>
         <w:t>first audio issue.</w:t>
       </w:r>
-      <w:bookmarkStart w:id="0" w:name="_GoBack"/>
-      <w:bookmarkEnd w:id="0"/>
     </w:p>
     <w:p>
       <w:pPr>
@@ -695,6 +693,222 @@
           <w:szCs w:val="32"/>
         </w:rPr>
         <w:t>TOTAL TIME LEFT =&gt; 8:00:00</w:t>
+      </w:r>
+    </w:p>
+    <w:p>
+      <w:pPr>
+        <w:pStyle w:val="ListParagraph"/>
+        <w:numPr>
+          <w:ilvl w:val="0"/>
+          <w:numId w:val="1"/>
+        </w:numPr>
+      </w:pPr>
+      <w:r>
+        <w:rPr>
+          <w:sz w:val="32"/>
+          <w:szCs w:val="32"/>
+        </w:rPr>
+        <w:t>Day 4ish</w:t>
+      </w:r>
+    </w:p>
+    <w:p>
+      <w:pPr>
+        <w:pStyle w:val="ListParagraph"/>
+        <w:numPr>
+          <w:ilvl w:val="1"/>
+          <w:numId w:val="1"/>
+        </w:numPr>
+      </w:pPr>
+      <w:r>
+        <w:rPr>
+          <w:sz w:val="24"/>
+          <w:szCs w:val="24"/>
+        </w:rPr>
+        <w:t>Everything but AI and audio Adjustments were finished kinda.</w:t>
+      </w:r>
+    </w:p>
+    <w:p>
+      <w:pPr>
+        <w:pStyle w:val="ListParagraph"/>
+        <w:numPr>
+          <w:ilvl w:val="1"/>
+          <w:numId w:val="1"/>
+        </w:numPr>
+      </w:pPr>
+      <w:r>
+        <w:rPr>
+          <w:sz w:val="24"/>
+          <w:szCs w:val="24"/>
+        </w:rPr>
+        <w:t>Gameplay works with some bugs due to holding</w:t>
+      </w:r>
+    </w:p>
+    <w:p>
+      <w:pPr>
+        <w:pStyle w:val="ListParagraph"/>
+        <w:numPr>
+          <w:ilvl w:val="1"/>
+          <w:numId w:val="1"/>
+        </w:numPr>
+      </w:pPr>
+      <w:r>
+        <w:rPr>
+          <w:sz w:val="24"/>
+          <w:szCs w:val="24"/>
+        </w:rPr>
+        <w:t>Gameplay speeds up too fast</w:t>
+      </w:r>
+    </w:p>
+    <w:p>
+      <w:pPr>
+        <w:pStyle w:val="ListParagraph"/>
+        <w:numPr>
+          <w:ilvl w:val="1"/>
+          <w:numId w:val="1"/>
+        </w:numPr>
+      </w:pPr>
+      <w:r>
+        <w:rPr>
+          <w:sz w:val="24"/>
+          <w:szCs w:val="24"/>
+        </w:rPr>
+        <w:t>2 player mode does not work properly</w:t>
+      </w:r>
+    </w:p>
+    <w:p>
+      <w:pPr>
+        <w:pStyle w:val="ListParagraph"/>
+        <w:numPr>
+          <w:ilvl w:val="2"/>
+          <w:numId w:val="1"/>
+        </w:numPr>
+      </w:pPr>
+      <w:r>
+        <w:t>Must use 2 xinput controllers</w:t>
+      </w:r>
+    </w:p>
+    <w:p>
+      <w:pPr>
+        <w:pStyle w:val="ListParagraph"/>
+        <w:numPr>
+          <w:ilvl w:val="1"/>
+          <w:numId w:val="1"/>
+        </w:numPr>
+      </w:pPr>
+      <w:r>
+        <w:t>Audio adjustments do not work.</w:t>
+      </w:r>
+    </w:p>
+    <w:p>
+      <w:pPr>
+        <w:pStyle w:val="ListParagraph"/>
+        <w:numPr>
+          <w:ilvl w:val="1"/>
+          <w:numId w:val="1"/>
+        </w:numPr>
+      </w:pPr>
+      <w:r>
+        <w:t>With some polish, it can go from a beta to a full fledge game.</w:t>
+      </w:r>
+    </w:p>
+    <w:p>
+      <w:pPr>
+        <w:pStyle w:val="ListParagraph"/>
+        <w:numPr>
+          <w:ilvl w:val="2"/>
+          <w:numId w:val="1"/>
+        </w:numPr>
+      </w:pPr>
+      <w:r>
+        <w:t>This is what the overtime section will be.</w:t>
+      </w:r>
+    </w:p>
+    <w:p>
+      <w:pPr>
+        <w:pStyle w:val="ListParagraph"/>
+        <w:numPr>
+          <w:ilvl w:val="0"/>
+          <w:numId w:val="1"/>
+        </w:numPr>
+      </w:pPr>
+      <w:r>
+        <w:rPr>
+          <w:sz w:val="32"/>
+          <w:szCs w:val="32"/>
+        </w:rPr>
+        <w:t>Overtime</w:t>
+      </w:r>
+    </w:p>
+    <w:p>
+      <w:pPr>
+        <w:pStyle w:val="ListParagraph"/>
+        <w:numPr>
+          <w:ilvl w:val="1"/>
+          <w:numId w:val="1"/>
+        </w:numPr>
+      </w:pPr>
+      <w:r>
+        <w:t>This will be the time after development to fix different things and make it playable.</w:t>
+      </w:r>
+    </w:p>
+    <w:p>
+      <w:pPr>
+        <w:pStyle w:val="ListParagraph"/>
+        <w:numPr>
+          <w:ilvl w:val="1"/>
+          <w:numId w:val="1"/>
+        </w:numPr>
+      </w:pPr>
+      <w:r>
+        <w:t>2 releases will be done.</w:t>
+      </w:r>
+    </w:p>
+    <w:p>
+      <w:pPr>
+        <w:pStyle w:val="ListParagraph"/>
+        <w:numPr>
+          <w:ilvl w:val="2"/>
+          <w:numId w:val="1"/>
+        </w:numPr>
+      </w:pPr>
+      <w:r>
+        <w:t>The 24 work hour version</w:t>
+      </w:r>
+    </w:p>
+    <w:p>
+      <w:pPr>
+        <w:pStyle w:val="ListParagraph"/>
+        <w:numPr>
+          <w:ilvl w:val="2"/>
+          <w:numId w:val="1"/>
+        </w:numPr>
+      </w:pPr>
+      <w:r>
+        <w:t>The overtime version</w:t>
+      </w:r>
+    </w:p>
+    <w:p>
+      <w:pPr>
+        <w:pStyle w:val="ListParagraph"/>
+        <w:numPr>
+          <w:ilvl w:val="1"/>
+          <w:numId w:val="1"/>
+        </w:numPr>
+      </w:pPr>
+      <w:r>
+        <w:t>Overtime will have the additional time taken added on to development.</w:t>
+      </w:r>
+    </w:p>
+    <w:p>
+      <w:pPr>
+        <w:pStyle w:val="ListParagraph"/>
+        <w:numPr>
+          <w:ilvl w:val="2"/>
+          <w:numId w:val="1"/>
+        </w:numPr>
+      </w:pPr>
+      <w:r>
+        <w:t>Currently about 30 minutes.</w:t>
       </w:r>
     </w:p>
     <w:sectPr>
@@ -708,7 +922,7 @@
 </file>
 
 <file path=word/numbering.xml><?xml version="1.0" encoding="utf-8"?>
-<w:numbering xmlns:wpc="http://schemas.microsoft.com/office/word/2010/wordprocessingCanvas" xmlns:cx="http://schemas.microsoft.com/office/drawing/2014/chartex" xmlns:cx1="http://schemas.microsoft.com/office/drawing/2015/9/8/chartex" xmlns:cx2="http://schemas.microsoft.com/office/drawing/2015/10/21/chartex" xmlns:cx3="http://schemas.microsoft.com/office/drawing/2016/5/9/chartex" xmlns:cx4="http://schemas.microsoft.com/office/drawing/2016/5/10/chartex" xmlns:cx5="http://schemas.microsoft.com/office/drawing/2016/5/11/chartex" xmlns:cx6="http://schemas.microsoft.com/office/drawing/2016/5/12/chartex" xmlns:cx7="http://schemas.microsoft.com/office/drawing/2016/5/13/chartex" xmlns:cx8="http://schemas.microsoft.com/office/drawing/2016/5/14/chartex" xmlns:mc="http://schemas.openxmlformats.org/markup-compatibility/2006" xmlns:aink="http://schemas.microsoft.com/office/drawing/2016/ink" xmlns:am3d="http://schemas.microsoft.com/office/drawing/2017/model3d" xmlns:o="urn:schemas-microsoft-com:office:office" xmlns:r="http://schemas.openxmlformats.org/officeDocument/2006/relationships" xmlns:m="http://schemas.openxmlformats.org/officeDocument/2006/math" xmlns:v="urn:schemas-microsoft-com:vml" xmlns:wp14="http://schemas.microsoft.com/office/word/2010/wordprocessingDrawing" xmlns:wp="http://schemas.openxmlformats.org/drawingml/2006/wordprocessingDrawing" xmlns:w10="urn:schemas-microsoft-com:office:word" xmlns:w="http://schemas.openxmlformats.org/wordprocessingml/2006/main" xmlns:w14="http://schemas.microsoft.com/office/word/2010/wordml" xmlns:w15="http://schemas.microsoft.com/office/word/2012/wordml" xmlns:w16cid="http://schemas.microsoft.com/office/word/2016/wordml/cid" xmlns:w16se="http://schemas.microsoft.com/office/word/2015/wordml/symex" xmlns:wpg="http://schemas.microsoft.com/office/word/2010/wordprocessingGroup" xmlns:wpi="http://schemas.microsoft.com/office/word/2010/wordprocessingInk" xmlns:wne="http://schemas.microsoft.com/office/word/2006/wordml" xmlns:wps="http://schemas.microsoft.com/office/word/2010/wordprocessingShape" mc:Ignorable="w14 w15 w16se w16cid wp14">
+<w:numbering xmlns:wpc="http://schemas.microsoft.com/office/word/2010/wordprocessingCanvas" xmlns:cx="http://schemas.microsoft.com/office/drawing/2014/chartex" xmlns:cx1="http://schemas.microsoft.com/office/drawing/2015/9/8/chartex" xmlns:cx2="http://schemas.microsoft.com/office/drawing/2015/10/21/chartex" xmlns:cx3="http://schemas.microsoft.com/office/drawing/2016/5/9/chartex" xmlns:cx4="http://schemas.microsoft.com/office/drawing/2016/5/10/chartex" xmlns:cx5="http://schemas.microsoft.com/office/drawing/2016/5/11/chartex" xmlns:cx6="http://schemas.microsoft.com/office/drawing/2016/5/12/chartex" xmlns:cx7="http://schemas.microsoft.com/office/drawing/2016/5/13/chartex" xmlns:cx8="http://schemas.microsoft.com/office/drawing/2016/5/14/chartex" xmlns:mc="http://schemas.openxmlformats.org/markup-compatibility/2006" xmlns:aink="http://schemas.microsoft.com/office/drawing/2016/ink" xmlns:am3d="http://schemas.microsoft.com/office/drawing/2017/model3d" xmlns:o="urn:schemas-microsoft-com:office:office" xmlns:r="http://schemas.openxmlformats.org/officeDocument/2006/relationships" xmlns:m="http://schemas.openxmlformats.org/officeDocument/2006/math" xmlns:v="urn:schemas-microsoft-com:vml" xmlns:wp14="http://schemas.microsoft.com/office/word/2010/wordprocessingDrawing" xmlns:wp="http://schemas.openxmlformats.org/drawingml/2006/wordprocessingDrawing" xmlns:w10="urn:schemas-microsoft-com:office:word" xmlns:w="http://schemas.openxmlformats.org/wordprocessingml/2006/main" xmlns:w14="http://schemas.microsoft.com/office/word/2010/wordml" xmlns:w15="http://schemas.microsoft.com/office/word/2012/wordml" xmlns:w16cex="http://schemas.microsoft.com/office/word/2018/wordml/cex" xmlns:w16cid="http://schemas.microsoft.com/office/word/2016/wordml/cid" xmlns:w16="http://schemas.microsoft.com/office/word/2018/wordml" xmlns:w16se="http://schemas.microsoft.com/office/word/2015/wordml/symex" xmlns:wpg="http://schemas.microsoft.com/office/word/2010/wordprocessingGroup" xmlns:wpi="http://schemas.microsoft.com/office/word/2010/wordprocessingInk" xmlns:wne="http://schemas.microsoft.com/office/word/2006/wordml" xmlns:wps="http://schemas.microsoft.com/office/word/2010/wordprocessingShape" mc:Ignorable="w14 w15 w16se w16cid w16 w16cex wp14">
   <w:abstractNum w:abstractNumId="0" w15:restartNumberingAfterBreak="0">
     <w:nsid w:val="432651AE"/>
     <w:multiLevelType w:val="hybridMultilevel"/>
@@ -829,7 +1043,7 @@
 </file>
 
 <file path=word/styles.xml><?xml version="1.0" encoding="utf-8"?>
-<w:styles xmlns:mc="http://schemas.openxmlformats.org/markup-compatibility/2006" xmlns:r="http://schemas.openxmlformats.org/officeDocument/2006/relationships" xmlns:w="http://schemas.openxmlformats.org/wordprocessingml/2006/main" xmlns:w14="http://schemas.microsoft.com/office/word/2010/wordml" xmlns:w15="http://schemas.microsoft.com/office/word/2012/wordml" xmlns:w16cid="http://schemas.microsoft.com/office/word/2016/wordml/cid" xmlns:w16se="http://schemas.microsoft.com/office/word/2015/wordml/symex" mc:Ignorable="w14 w15 w16se w16cid">
+<w:styles xmlns:mc="http://schemas.openxmlformats.org/markup-compatibility/2006" xmlns:r="http://schemas.openxmlformats.org/officeDocument/2006/relationships" xmlns:w="http://schemas.openxmlformats.org/wordprocessingml/2006/main" xmlns:w14="http://schemas.microsoft.com/office/word/2010/wordml" xmlns:w15="http://schemas.microsoft.com/office/word/2012/wordml" xmlns:w16cex="http://schemas.microsoft.com/office/word/2018/wordml/cex" xmlns:w16cid="http://schemas.microsoft.com/office/word/2016/wordml/cid" xmlns:w16="http://schemas.microsoft.com/office/word/2018/wordml" xmlns:w16se="http://schemas.microsoft.com/office/word/2015/wordml/symex" mc:Ignorable="w14 w15 w16se w16cid w16 w16cex">
   <w:docDefaults>
     <w:rPrDefault>
       <w:rPr>

</xml_diff>